<commit_message>
button to add more "goods or services" in the 1st form
</commit_message>
<xml_diff>
--- a/backend/ControlHorasExtras.docx
+++ b/backend/ControlHorasExtras.docx
@@ -651,19 +651,6 @@
             </w:pPr>
             <w:bookmarkStart w:id="3" w:name="inicio"/>
             <w:bookmarkEnd w:id="3"/>
-          </w:p>
-          <w:p>
-            <w:pPr>
-              <w:spacing w:after="0" w:line="240" w:lineRule="auto"/>
-              <w:rPr>
-                <w:rFonts w:ascii="Arial" w:eastAsia="Times New Roman" w:hAnsi="Arial" w:cs="Arial"/>
-                <w:b/>
-                <w:bCs/>
-                <w:sz w:val="24"/>
-                <w:szCs w:val="24"/>
-                <w:lang w:eastAsia="es-NI"/>
-              </w:rPr>
-            </w:pPr>
             <w:r>
               <w:rPr>
                 <w:rFonts w:ascii="Arial" w:eastAsia="Times New Roman" w:hAnsi="Arial" w:cs="Arial"/>
@@ -870,19 +857,6 @@
             </w:pPr>
             <w:bookmarkStart w:id="4" w:name="fin"/>
             <w:bookmarkEnd w:id="4"/>
-          </w:p>
-          <w:p>
-            <w:pPr>
-              <w:spacing w:after="0" w:line="240" w:lineRule="auto"/>
-              <w:rPr>
-                <w:rFonts w:ascii="Arial" w:eastAsia="Times New Roman" w:hAnsi="Arial" w:cs="Arial"/>
-                <w:b/>
-                <w:bCs/>
-                <w:sz w:val="24"/>
-                <w:szCs w:val="24"/>
-                <w:lang w:eastAsia="es-NI"/>
-              </w:rPr>
-            </w:pPr>
             <w:r>
               <w:rPr>
                 <w:rFonts w:ascii="Arial" w:eastAsia="Times New Roman" w:hAnsi="Arial" w:cs="Arial"/>
@@ -1100,19 +1074,6 @@
             </w:pPr>
             <w:bookmarkStart w:id="5" w:name="tiempo"/>
             <w:bookmarkEnd w:id="5"/>
-          </w:p>
-          <w:p>
-            <w:pPr>
-              <w:spacing w:after="0" w:line="240" w:lineRule="auto"/>
-              <w:rPr>
-                <w:rFonts w:ascii="Arial" w:eastAsia="Times New Roman" w:hAnsi="Arial" w:cs="Arial"/>
-                <w:b/>
-                <w:bCs/>
-                <w:sz w:val="24"/>
-                <w:szCs w:val="24"/>
-                <w:lang w:val="es-419" w:eastAsia="es-NI"/>
-              </w:rPr>
-            </w:pPr>
             <w:r>
               <w:rPr>
                 <w:rFonts w:ascii="Arial" w:eastAsia="Times New Roman" w:hAnsi="Arial" w:cs="Arial"/>
@@ -1551,7 +1512,6 @@
     </w:p>
     <w:p/>
     <w:sectPr>
-      <w:headerReference w:type="default" r:id="rId6"/>
       <w:pgSz w:w="12240" w:h="15840"/>
       <w:pgMar w:top="1418" w:right="1701" w:bottom="1418" w:left="1701" w:header="0" w:footer="0" w:gutter="0"/>
       <w:cols w:space="720"/>
@@ -1611,25 +1571,6 @@
     </w:p>
   </w:footnote>
 </w:footnotes>
-</file>
-
-<file path=word/header1.xml><?xml version="1.0" encoding="utf-8"?>
-<w:hdr xmlns:wpc="http://schemas.microsoft.com/office/word/2010/wordprocessingCanvas" xmlns:cx="http://schemas.microsoft.com/office/drawing/2014/chartex" xmlns:cx1="http://schemas.microsoft.com/office/drawing/2015/9/8/chartex" xmlns:cx2="http://schemas.microsoft.com/office/drawing/2015/10/21/chartex" xmlns:cx3="http://schemas.microsoft.com/office/drawing/2016/5/9/chartex" xmlns:cx4="http://schemas.microsoft.com/office/drawing/2016/5/10/chartex" xmlns:cx5="http://schemas.microsoft.com/office/drawing/2016/5/11/chartex" xmlns:cx6="http://schemas.microsoft.com/office/drawing/2016/5/12/chartex" xmlns:cx7="http://schemas.microsoft.com/office/drawing/2016/5/13/chartex" xmlns:cx8="http://schemas.microsoft.com/office/drawing/2016/5/14/chartex" xmlns:mc="http://schemas.openxmlformats.org/markup-compatibility/2006" xmlns:aink="http://schemas.microsoft.com/office/drawing/2016/ink" xmlns:am3d="http://schemas.microsoft.com/office/drawing/2017/model3d" xmlns:o="urn:schemas-microsoft-com:office:office" xmlns:oel="http://schemas.microsoft.com/office/2019/extlst" xmlns:r="http://schemas.openxmlformats.org/officeDocument/2006/relationships" xmlns:m="http://schemas.openxmlformats.org/officeDocument/2006/math" xmlns:v="urn:schemas-microsoft-com:vml" xmlns:wp14="http://schemas.microsoft.com/office/word/2010/wordprocessingDrawing" xmlns:wp="http://schemas.openxmlformats.org/drawingml/2006/wordprocessingDrawing" xmlns:w10="urn:schemas-microsoft-com:office:word" xmlns:w="http://schemas.openxmlformats.org/wordprocessingml/2006/main" xmlns:w14="http://schemas.microsoft.com/office/word/2010/wordml" xmlns:w15="http://schemas.microsoft.com/office/word/2012/wordml" xmlns:w16cex="http://schemas.microsoft.com/office/word/2018/wordml/cex" xmlns:w16cid="http://schemas.microsoft.com/office/word/2016/wordml/cid" xmlns:w16="http://schemas.microsoft.com/office/word/2018/wordml" xmlns:w16sdtdh="http://schemas.microsoft.com/office/word/2020/wordml/sdtdatahash" xmlns:w16se="http://schemas.microsoft.com/office/word/2015/wordml/symex" xmlns:wpg="http://schemas.microsoft.com/office/word/2010/wordprocessingGroup" xmlns:wpi="http://schemas.microsoft.com/office/word/2010/wordprocessingInk" xmlns:wne="http://schemas.microsoft.com/office/word/2006/wordml" xmlns:wps="http://schemas.microsoft.com/office/word/2010/wordprocessingShape" mc:Ignorable="w14 w15 w16se w16cid w16 w16cex w16sdtdh wp14">
-  <w:p>
-    <w:pPr>
-      <w:pStyle w:val="Encabezado"/>
-      <w:rPr>
-        <w:lang w:val="es-ES"/>
-      </w:rPr>
-    </w:pPr>
-    <w:r>
-      <w:rPr>
-        <w:lang w:val="es-ES"/>
-      </w:rPr>
-      <w:t>|||</w:t>
-    </w:r>
-  </w:p>
-</w:hdr>
 </file>
 
 <file path=word/styles.xml><?xml version="1.0" encoding="utf-8"?>

</xml_diff>

<commit_message>
several overtime entries can now be added in their respective section
</commit_message>
<xml_diff>
--- a/backend/ControlHorasExtras.docx
+++ b/backend/ControlHorasExtras.docx
@@ -13,13 +13,13 @@
         <w:tblLook w:val="04A0" w:firstRow="1" w:lastRow="0" w:firstColumn="1" w:lastColumn="0" w:noHBand="0" w:noVBand="1"/>
       </w:tblPr>
       <w:tblGrid>
-        <w:gridCol w:w="1575"/>
-        <w:gridCol w:w="2834"/>
-        <w:gridCol w:w="1602"/>
+        <w:gridCol w:w="1548"/>
+        <w:gridCol w:w="2698"/>
+        <w:gridCol w:w="1506"/>
         <w:gridCol w:w="259"/>
-        <w:gridCol w:w="1093"/>
-        <w:gridCol w:w="1634"/>
-        <w:gridCol w:w="1687"/>
+        <w:gridCol w:w="1084"/>
+        <w:gridCol w:w="1768"/>
+        <w:gridCol w:w="1821"/>
       </w:tblGrid>
       <w:tr>
         <w:trPr>
@@ -454,7 +454,7 @@
       </w:tr>
       <w:tr>
         <w:trPr>
-          <w:trHeight w:val="381"/>
+          <w:trHeight w:val="816"/>
         </w:trPr>
         <w:tc>
           <w:tcPr>
@@ -493,71 +493,6 @@
               <w:t>{fecha}</w:t>
             </w:r>
           </w:p>
-          <w:p>
-            <w:pPr>
-              <w:spacing w:after="0" w:line="240" w:lineRule="auto"/>
-              <w:rPr>
-                <w:rFonts w:ascii="Arial" w:eastAsia="Times New Roman" w:hAnsi="Arial" w:cs="Arial"/>
-                <w:b/>
-                <w:bCs/>
-                <w:sz w:val="24"/>
-                <w:szCs w:val="24"/>
-                <w:lang w:eastAsia="es-NI"/>
-              </w:rPr>
-            </w:pPr>
-          </w:p>
-          <w:p>
-            <w:pPr>
-              <w:spacing w:after="0" w:line="240" w:lineRule="auto"/>
-              <w:rPr>
-                <w:rFonts w:ascii="Arial" w:eastAsia="Times New Roman" w:hAnsi="Arial" w:cs="Arial"/>
-                <w:b/>
-                <w:bCs/>
-                <w:sz w:val="24"/>
-                <w:szCs w:val="24"/>
-                <w:lang w:eastAsia="es-NI"/>
-              </w:rPr>
-            </w:pPr>
-          </w:p>
-          <w:p>
-            <w:pPr>
-              <w:spacing w:after="0" w:line="240" w:lineRule="auto"/>
-              <w:rPr>
-                <w:rFonts w:ascii="Arial" w:eastAsia="Times New Roman" w:hAnsi="Arial" w:cs="Arial"/>
-                <w:b/>
-                <w:bCs/>
-                <w:sz w:val="24"/>
-                <w:szCs w:val="24"/>
-                <w:lang w:eastAsia="es-NI"/>
-              </w:rPr>
-            </w:pPr>
-          </w:p>
-          <w:p>
-            <w:pPr>
-              <w:spacing w:after="0" w:line="240" w:lineRule="auto"/>
-              <w:rPr>
-                <w:rFonts w:ascii="Arial" w:eastAsia="Times New Roman" w:hAnsi="Arial" w:cs="Arial"/>
-                <w:b/>
-                <w:bCs/>
-                <w:sz w:val="24"/>
-                <w:szCs w:val="24"/>
-                <w:lang w:eastAsia="es-NI"/>
-              </w:rPr>
-            </w:pPr>
-          </w:p>
-          <w:p>
-            <w:pPr>
-              <w:spacing w:after="0" w:line="240" w:lineRule="auto"/>
-              <w:rPr>
-                <w:rFonts w:ascii="Arial" w:eastAsia="Times New Roman" w:hAnsi="Arial" w:cs="Arial"/>
-                <w:b/>
-                <w:bCs/>
-                <w:sz w:val="24"/>
-                <w:szCs w:val="24"/>
-                <w:lang w:eastAsia="es-NI"/>
-              </w:rPr>
-            </w:pPr>
-          </w:p>
         </w:tc>
         <w:tc>
           <w:tcPr>
@@ -598,33 +533,6 @@
               <w:t xml:space="preserve"> {motivo}</w:t>
             </w:r>
           </w:p>
-          <w:p>
-            <w:pPr>
-              <w:spacing w:after="0" w:line="240" w:lineRule="auto"/>
-              <w:rPr>
-                <w:rFonts w:ascii="Arial" w:eastAsia="Times New Roman" w:hAnsi="Arial" w:cs="Arial"/>
-                <w:b/>
-                <w:bCs/>
-                <w:i/>
-                <w:sz w:val="24"/>
-                <w:szCs w:val="24"/>
-                <w:lang w:eastAsia="es-NI"/>
-              </w:rPr>
-            </w:pPr>
-          </w:p>
-          <w:p>
-            <w:pPr>
-              <w:spacing w:after="0" w:line="240" w:lineRule="auto"/>
-              <w:rPr>
-                <w:rFonts w:ascii="Arial" w:eastAsia="Times New Roman" w:hAnsi="Arial" w:cs="Arial"/>
-                <w:bCs/>
-                <w:i/>
-                <w:sz w:val="24"/>
-                <w:szCs w:val="24"/>
-                <w:lang w:eastAsia="es-NI"/>
-              </w:rPr>
-            </w:pPr>
-          </w:p>
         </w:tc>
         <w:tc>
           <w:tcPr>
@@ -663,175 +571,6 @@
               <w:t>{inicio}</w:t>
             </w:r>
           </w:p>
-          <w:p>
-            <w:pPr>
-              <w:spacing w:after="0" w:line="240" w:lineRule="auto"/>
-              <w:rPr>
-                <w:rFonts w:ascii="Arial" w:eastAsia="Times New Roman" w:hAnsi="Arial" w:cs="Arial"/>
-                <w:b/>
-                <w:bCs/>
-                <w:sz w:val="24"/>
-                <w:szCs w:val="24"/>
-                <w:lang w:eastAsia="es-NI"/>
-              </w:rPr>
-            </w:pPr>
-          </w:p>
-          <w:p>
-            <w:pPr>
-              <w:spacing w:after="0" w:line="240" w:lineRule="auto"/>
-              <w:rPr>
-                <w:rFonts w:ascii="Arial" w:eastAsia="Times New Roman" w:hAnsi="Arial" w:cs="Arial"/>
-                <w:b/>
-                <w:bCs/>
-                <w:sz w:val="24"/>
-                <w:szCs w:val="24"/>
-                <w:lang w:eastAsia="es-NI"/>
-              </w:rPr>
-            </w:pPr>
-          </w:p>
-          <w:p>
-            <w:pPr>
-              <w:spacing w:after="0" w:line="240" w:lineRule="auto"/>
-              <w:rPr>
-                <w:rFonts w:ascii="Arial" w:eastAsia="Times New Roman" w:hAnsi="Arial" w:cs="Arial"/>
-                <w:b/>
-                <w:bCs/>
-                <w:sz w:val="24"/>
-                <w:szCs w:val="24"/>
-                <w:lang w:eastAsia="es-NI"/>
-              </w:rPr>
-            </w:pPr>
-          </w:p>
-          <w:p>
-            <w:pPr>
-              <w:spacing w:after="0" w:line="240" w:lineRule="auto"/>
-              <w:rPr>
-                <w:rFonts w:ascii="Arial" w:eastAsia="Times New Roman" w:hAnsi="Arial" w:cs="Arial"/>
-                <w:b/>
-                <w:bCs/>
-                <w:sz w:val="24"/>
-                <w:szCs w:val="24"/>
-                <w:lang w:eastAsia="es-NI"/>
-              </w:rPr>
-            </w:pPr>
-          </w:p>
-          <w:p>
-            <w:pPr>
-              <w:spacing w:after="0" w:line="240" w:lineRule="auto"/>
-              <w:rPr>
-                <w:rFonts w:ascii="Arial" w:eastAsia="Times New Roman" w:hAnsi="Arial" w:cs="Arial"/>
-                <w:b/>
-                <w:bCs/>
-                <w:sz w:val="24"/>
-                <w:szCs w:val="24"/>
-                <w:lang w:eastAsia="es-NI"/>
-              </w:rPr>
-            </w:pPr>
-          </w:p>
-          <w:p>
-            <w:pPr>
-              <w:spacing w:after="0" w:line="240" w:lineRule="auto"/>
-              <w:rPr>
-                <w:rFonts w:ascii="Arial" w:eastAsia="Times New Roman" w:hAnsi="Arial" w:cs="Arial"/>
-                <w:b/>
-                <w:bCs/>
-                <w:sz w:val="24"/>
-                <w:szCs w:val="24"/>
-                <w:lang w:eastAsia="es-NI"/>
-              </w:rPr>
-            </w:pPr>
-          </w:p>
-          <w:p>
-            <w:pPr>
-              <w:spacing w:after="0" w:line="240" w:lineRule="auto"/>
-              <w:rPr>
-                <w:rFonts w:ascii="Arial" w:eastAsia="Times New Roman" w:hAnsi="Arial" w:cs="Arial"/>
-                <w:b/>
-                <w:bCs/>
-                <w:sz w:val="24"/>
-                <w:szCs w:val="24"/>
-                <w:lang w:eastAsia="es-NI"/>
-              </w:rPr>
-            </w:pPr>
-          </w:p>
-          <w:p>
-            <w:pPr>
-              <w:spacing w:after="0" w:line="240" w:lineRule="auto"/>
-              <w:rPr>
-                <w:rFonts w:ascii="Arial" w:eastAsia="Times New Roman" w:hAnsi="Arial" w:cs="Arial"/>
-                <w:b/>
-                <w:bCs/>
-                <w:sz w:val="24"/>
-                <w:szCs w:val="24"/>
-                <w:lang w:eastAsia="es-NI"/>
-              </w:rPr>
-            </w:pPr>
-          </w:p>
-          <w:p>
-            <w:pPr>
-              <w:spacing w:after="0" w:line="240" w:lineRule="auto"/>
-              <w:rPr>
-                <w:rFonts w:ascii="Arial" w:eastAsia="Times New Roman" w:hAnsi="Arial" w:cs="Arial"/>
-                <w:b/>
-                <w:bCs/>
-                <w:sz w:val="24"/>
-                <w:szCs w:val="24"/>
-                <w:lang w:eastAsia="es-NI"/>
-              </w:rPr>
-            </w:pPr>
-          </w:p>
-          <w:p>
-            <w:pPr>
-              <w:spacing w:after="0" w:line="240" w:lineRule="auto"/>
-              <w:rPr>
-                <w:rFonts w:ascii="Arial" w:eastAsia="Times New Roman" w:hAnsi="Arial" w:cs="Arial"/>
-                <w:b/>
-                <w:bCs/>
-                <w:sz w:val="24"/>
-                <w:szCs w:val="24"/>
-                <w:lang w:eastAsia="es-NI"/>
-              </w:rPr>
-            </w:pPr>
-          </w:p>
-          <w:p>
-            <w:pPr>
-              <w:spacing w:after="0" w:line="240" w:lineRule="auto"/>
-              <w:rPr>
-                <w:rFonts w:ascii="Arial" w:eastAsia="Times New Roman" w:hAnsi="Arial" w:cs="Arial"/>
-                <w:b/>
-                <w:bCs/>
-                <w:sz w:val="24"/>
-                <w:szCs w:val="24"/>
-                <w:lang w:eastAsia="es-NI"/>
-              </w:rPr>
-            </w:pPr>
-          </w:p>
-          <w:p>
-            <w:pPr>
-              <w:spacing w:after="0" w:line="240" w:lineRule="auto"/>
-              <w:rPr>
-                <w:rFonts w:ascii="Arial" w:eastAsia="Times New Roman" w:hAnsi="Arial" w:cs="Arial"/>
-                <w:b/>
-                <w:bCs/>
-                <w:sz w:val="24"/>
-                <w:szCs w:val="24"/>
-                <w:lang w:eastAsia="es-NI"/>
-              </w:rPr>
-            </w:pPr>
-          </w:p>
-          <w:p>
-            <w:pPr>
-              <w:spacing w:after="0" w:line="240" w:lineRule="auto"/>
-              <w:rPr>
-                <w:rFonts w:ascii="Arial" w:eastAsia="Times New Roman" w:hAnsi="Arial" w:cs="Arial"/>
-                <w:b/>
-                <w:bCs/>
-                <w:sz w:val="24"/>
-                <w:szCs w:val="24"/>
-                <w:lang w:eastAsia="es-NI"/>
-              </w:rPr>
-            </w:pPr>
-          </w:p>
         </w:tc>
         <w:tc>
           <w:tcPr>
@@ -893,162 +632,6 @@
               <w:t>}</w:t>
             </w:r>
           </w:p>
-          <w:p>
-            <w:pPr>
-              <w:spacing w:after="0" w:line="240" w:lineRule="auto"/>
-              <w:rPr>
-                <w:rFonts w:ascii="Arial" w:eastAsia="Times New Roman" w:hAnsi="Arial" w:cs="Arial"/>
-                <w:b/>
-                <w:bCs/>
-                <w:sz w:val="24"/>
-                <w:szCs w:val="24"/>
-                <w:lang w:eastAsia="es-NI"/>
-              </w:rPr>
-            </w:pPr>
-          </w:p>
-          <w:p>
-            <w:pPr>
-              <w:spacing w:after="0" w:line="240" w:lineRule="auto"/>
-              <w:rPr>
-                <w:rFonts w:ascii="Arial" w:eastAsia="Times New Roman" w:hAnsi="Arial" w:cs="Arial"/>
-                <w:b/>
-                <w:bCs/>
-                <w:sz w:val="24"/>
-                <w:szCs w:val="24"/>
-                <w:lang w:eastAsia="es-NI"/>
-              </w:rPr>
-            </w:pPr>
-          </w:p>
-          <w:p>
-            <w:pPr>
-              <w:spacing w:after="0" w:line="240" w:lineRule="auto"/>
-              <w:rPr>
-                <w:rFonts w:ascii="Arial" w:eastAsia="Times New Roman" w:hAnsi="Arial" w:cs="Arial"/>
-                <w:b/>
-                <w:bCs/>
-                <w:sz w:val="24"/>
-                <w:szCs w:val="24"/>
-                <w:lang w:eastAsia="es-NI"/>
-              </w:rPr>
-            </w:pPr>
-          </w:p>
-          <w:p>
-            <w:pPr>
-              <w:spacing w:after="0" w:line="240" w:lineRule="auto"/>
-              <w:rPr>
-                <w:rFonts w:ascii="Arial" w:eastAsia="Times New Roman" w:hAnsi="Arial" w:cs="Arial"/>
-                <w:b/>
-                <w:bCs/>
-                <w:sz w:val="24"/>
-                <w:szCs w:val="24"/>
-                <w:lang w:eastAsia="es-NI"/>
-              </w:rPr>
-            </w:pPr>
-          </w:p>
-          <w:p>
-            <w:pPr>
-              <w:spacing w:after="0" w:line="240" w:lineRule="auto"/>
-              <w:rPr>
-                <w:rFonts w:ascii="Arial" w:eastAsia="Times New Roman" w:hAnsi="Arial" w:cs="Arial"/>
-                <w:b/>
-                <w:bCs/>
-                <w:sz w:val="24"/>
-                <w:szCs w:val="24"/>
-                <w:lang w:eastAsia="es-NI"/>
-              </w:rPr>
-            </w:pPr>
-          </w:p>
-          <w:p>
-            <w:pPr>
-              <w:spacing w:after="0" w:line="240" w:lineRule="auto"/>
-              <w:rPr>
-                <w:rFonts w:ascii="Arial" w:eastAsia="Times New Roman" w:hAnsi="Arial" w:cs="Arial"/>
-                <w:b/>
-                <w:bCs/>
-                <w:sz w:val="24"/>
-                <w:szCs w:val="24"/>
-                <w:lang w:eastAsia="es-NI"/>
-              </w:rPr>
-            </w:pPr>
-          </w:p>
-          <w:p>
-            <w:pPr>
-              <w:spacing w:after="0" w:line="240" w:lineRule="auto"/>
-              <w:rPr>
-                <w:rFonts w:ascii="Arial" w:eastAsia="Times New Roman" w:hAnsi="Arial" w:cs="Arial"/>
-                <w:b/>
-                <w:bCs/>
-                <w:sz w:val="24"/>
-                <w:szCs w:val="24"/>
-                <w:lang w:eastAsia="es-NI"/>
-              </w:rPr>
-            </w:pPr>
-          </w:p>
-          <w:p>
-            <w:pPr>
-              <w:spacing w:after="0" w:line="240" w:lineRule="auto"/>
-              <w:rPr>
-                <w:rFonts w:ascii="Arial" w:eastAsia="Times New Roman" w:hAnsi="Arial" w:cs="Arial"/>
-                <w:b/>
-                <w:bCs/>
-                <w:sz w:val="24"/>
-                <w:szCs w:val="24"/>
-                <w:lang w:eastAsia="es-NI"/>
-              </w:rPr>
-            </w:pPr>
-          </w:p>
-          <w:p>
-            <w:pPr>
-              <w:spacing w:after="0" w:line="240" w:lineRule="auto"/>
-              <w:rPr>
-                <w:rFonts w:ascii="Arial" w:eastAsia="Times New Roman" w:hAnsi="Arial" w:cs="Arial"/>
-                <w:b/>
-                <w:bCs/>
-                <w:sz w:val="24"/>
-                <w:szCs w:val="24"/>
-                <w:lang w:eastAsia="es-NI"/>
-              </w:rPr>
-            </w:pPr>
-          </w:p>
-          <w:p>
-            <w:pPr>
-              <w:spacing w:after="0" w:line="240" w:lineRule="auto"/>
-              <w:rPr>
-                <w:rFonts w:ascii="Arial" w:eastAsia="Times New Roman" w:hAnsi="Arial" w:cs="Arial"/>
-                <w:b/>
-                <w:bCs/>
-                <w:sz w:val="24"/>
-                <w:szCs w:val="24"/>
-                <w:lang w:eastAsia="es-NI"/>
-              </w:rPr>
-            </w:pPr>
-          </w:p>
-          <w:p>
-            <w:pPr>
-              <w:spacing w:after="0" w:line="240" w:lineRule="auto"/>
-              <w:rPr>
-                <w:rFonts w:ascii="Arial" w:eastAsia="Times New Roman" w:hAnsi="Arial" w:cs="Arial"/>
-                <w:b/>
-                <w:bCs/>
-                <w:sz w:val="24"/>
-                <w:szCs w:val="24"/>
-                <w:lang w:eastAsia="es-NI"/>
-              </w:rPr>
-            </w:pPr>
-          </w:p>
-          <w:p>
-            <w:pPr>
-              <w:spacing w:after="0" w:line="240" w:lineRule="auto"/>
-              <w:rPr>
-                <w:rFonts w:ascii="Arial" w:eastAsia="Times New Roman" w:hAnsi="Arial" w:cs="Arial"/>
-                <w:b/>
-                <w:bCs/>
-                <w:sz w:val="24"/>
-                <w:szCs w:val="24"/>
-                <w:lang w:eastAsia="es-NI"/>
-              </w:rPr>
-            </w:pPr>
-          </w:p>
         </w:tc>
         <w:tc>
           <w:tcPr>
@@ -1110,6 +693,207 @@
               <w:t>}</w:t>
             </w:r>
           </w:p>
+        </w:tc>
+      </w:tr>
+      <w:tr>
+        <w:trPr>
+          <w:trHeight w:val="870"/>
+        </w:trPr>
+        <w:tc>
+          <w:tcPr>
+            <w:tcW w:w="1634" w:type="dxa"/>
+            <w:tcBorders>
+              <w:top w:val="single" w:sz="4" w:space="0" w:color="000000"/>
+              <w:left w:val="single" w:sz="4" w:space="0" w:color="000000"/>
+              <w:bottom w:val="single" w:sz="4" w:space="0" w:color="000000"/>
+              <w:right w:val="single" w:sz="4" w:space="0" w:color="000000"/>
+            </w:tcBorders>
+            <w:shd w:val="clear" w:color="000000" w:fill="FFFFFF"/>
+          </w:tcPr>
+          <w:p>
+            <w:pPr>
+              <w:spacing w:after="0" w:line="240" w:lineRule="auto"/>
+              <w:rPr>
+                <w:rFonts w:ascii="Arial" w:eastAsia="Times New Roman" w:hAnsi="Arial" w:cs="Arial"/>
+                <w:b/>
+                <w:bCs/>
+                <w:sz w:val="24"/>
+                <w:szCs w:val="24"/>
+                <w:lang w:eastAsia="es-NI"/>
+              </w:rPr>
+            </w:pPr>
+            <w:r>
+              <w:rPr>
+                <w:rFonts w:ascii="Arial" w:eastAsia="Times New Roman" w:hAnsi="Arial" w:cs="Arial"/>
+                <w:b/>
+                <w:bCs/>
+                <w:sz w:val="24"/>
+                <w:szCs w:val="24"/>
+                <w:lang w:eastAsia="es-NI"/>
+              </w:rPr>
+              <w:t>{fecha2}</w:t>
+            </w:r>
+          </w:p>
+          <w:p>
+            <w:pPr>
+              <w:spacing w:after="0" w:line="240" w:lineRule="auto"/>
+              <w:rPr>
+                <w:rFonts w:ascii="Arial" w:eastAsia="Times New Roman" w:hAnsi="Arial" w:cs="Arial"/>
+                <w:b/>
+                <w:bCs/>
+                <w:sz w:val="24"/>
+                <w:szCs w:val="24"/>
+                <w:lang w:eastAsia="es-NI"/>
+              </w:rPr>
+            </w:pPr>
+          </w:p>
+        </w:tc>
+        <w:tc>
+          <w:tcPr>
+            <w:tcW w:w="4759" w:type="dxa"/>
+            <w:gridSpan w:val="2"/>
+            <w:tcBorders>
+              <w:top w:val="single" w:sz="4" w:space="0" w:color="000000"/>
+              <w:bottom w:val="single" w:sz="4" w:space="0" w:color="000000"/>
+              <w:right w:val="single" w:sz="4" w:space="0" w:color="000000"/>
+            </w:tcBorders>
+            <w:shd w:val="clear" w:color="000000" w:fill="FFFFFF"/>
+          </w:tcPr>
+          <w:p>
+            <w:pPr>
+              <w:spacing w:after="0" w:line="240" w:lineRule="auto"/>
+              <w:rPr>
+                <w:rFonts w:ascii="Arial" w:eastAsia="Times New Roman" w:hAnsi="Arial" w:cs="Arial"/>
+                <w:b/>
+                <w:bCs/>
+                <w:i/>
+                <w:sz w:val="24"/>
+                <w:szCs w:val="24"/>
+                <w:lang w:eastAsia="es-NI"/>
+              </w:rPr>
+            </w:pPr>
+            <w:r>
+              <w:rPr>
+                <w:rFonts w:ascii="Arial" w:eastAsia="Times New Roman" w:hAnsi="Arial" w:cs="Arial"/>
+                <w:b/>
+                <w:bCs/>
+                <w:i/>
+                <w:sz w:val="24"/>
+                <w:szCs w:val="24"/>
+                <w:lang w:eastAsia="es-NI"/>
+              </w:rPr>
+              <w:t>{motivo2}</w:t>
+            </w:r>
+          </w:p>
+          <w:p>
+            <w:pPr>
+              <w:spacing w:after="0" w:line="240" w:lineRule="auto"/>
+              <w:rPr>
+                <w:rFonts w:ascii="Arial" w:eastAsia="Times New Roman" w:hAnsi="Arial" w:cs="Arial"/>
+                <w:b/>
+                <w:bCs/>
+                <w:i/>
+                <w:sz w:val="24"/>
+                <w:szCs w:val="24"/>
+                <w:lang w:eastAsia="es-NI"/>
+              </w:rPr>
+            </w:pPr>
+          </w:p>
+        </w:tc>
+        <w:tc>
+          <w:tcPr>
+            <w:tcW w:w="1391" w:type="dxa"/>
+            <w:gridSpan w:val="2"/>
+            <w:tcBorders>
+              <w:top w:val="single" w:sz="4" w:space="0" w:color="000000"/>
+              <w:bottom w:val="single" w:sz="4" w:space="0" w:color="000000"/>
+              <w:right w:val="single" w:sz="4" w:space="0" w:color="000000"/>
+            </w:tcBorders>
+            <w:shd w:val="clear" w:color="000000" w:fill="FFFFFF"/>
+          </w:tcPr>
+          <w:p>
+            <w:pPr>
+              <w:spacing w:after="0" w:line="240" w:lineRule="auto"/>
+              <w:rPr>
+                <w:rFonts w:ascii="Arial" w:eastAsia="Times New Roman" w:hAnsi="Arial" w:cs="Arial"/>
+                <w:b/>
+                <w:bCs/>
+                <w:sz w:val="24"/>
+                <w:szCs w:val="24"/>
+                <w:lang w:eastAsia="es-NI"/>
+              </w:rPr>
+            </w:pPr>
+            <w:r>
+              <w:rPr>
+                <w:rFonts w:ascii="Arial" w:eastAsia="Times New Roman" w:hAnsi="Arial" w:cs="Arial"/>
+                <w:b/>
+                <w:bCs/>
+                <w:sz w:val="24"/>
+                <w:szCs w:val="24"/>
+                <w:lang w:eastAsia="es-NI"/>
+              </w:rPr>
+              <w:t>{inicio2}</w:t>
+            </w:r>
+          </w:p>
+          <w:p>
+            <w:pPr>
+              <w:spacing w:after="0" w:line="240" w:lineRule="auto"/>
+              <w:rPr>
+                <w:rFonts w:ascii="Arial" w:eastAsia="Times New Roman" w:hAnsi="Arial" w:cs="Arial"/>
+                <w:b/>
+                <w:bCs/>
+                <w:sz w:val="24"/>
+                <w:szCs w:val="24"/>
+                <w:lang w:eastAsia="es-NI"/>
+              </w:rPr>
+            </w:pPr>
+          </w:p>
+        </w:tc>
+        <w:tc>
+          <w:tcPr>
+            <w:tcW w:w="1559" w:type="dxa"/>
+            <w:tcBorders>
+              <w:top w:val="single" w:sz="4" w:space="0" w:color="000000"/>
+              <w:bottom w:val="single" w:sz="4" w:space="0" w:color="000000"/>
+              <w:right w:val="single" w:sz="4" w:space="0" w:color="000000"/>
+            </w:tcBorders>
+            <w:shd w:val="clear" w:color="000000" w:fill="FFFFFF"/>
+          </w:tcPr>
+          <w:p>
+            <w:pPr>
+              <w:spacing w:after="0" w:line="240" w:lineRule="auto"/>
+              <w:rPr>
+                <w:rFonts w:ascii="Arial" w:eastAsia="Times New Roman" w:hAnsi="Arial" w:cs="Arial"/>
+                <w:b/>
+                <w:bCs/>
+                <w:sz w:val="24"/>
+                <w:szCs w:val="24"/>
+                <w:lang w:eastAsia="es-NI"/>
+              </w:rPr>
+            </w:pPr>
+            <w:r>
+              <w:rPr>
+                <w:rFonts w:ascii="Arial" w:eastAsia="Times New Roman" w:hAnsi="Arial" w:cs="Arial"/>
+                <w:b/>
+                <w:bCs/>
+                <w:sz w:val="24"/>
+                <w:szCs w:val="24"/>
+                <w:lang w:eastAsia="es-NI"/>
+              </w:rPr>
+              <w:t>{finalizacion2}</w:t>
+            </w:r>
+          </w:p>
+        </w:tc>
+        <w:tc>
+          <w:tcPr>
+            <w:tcW w:w="1341" w:type="dxa"/>
+            <w:tcBorders>
+              <w:top w:val="single" w:sz="4" w:space="0" w:color="000000"/>
+              <w:bottom w:val="single" w:sz="4" w:space="0" w:color="000000"/>
+              <w:right w:val="single" w:sz="4" w:space="0" w:color="000000"/>
+            </w:tcBorders>
+            <w:shd w:val="clear" w:color="000000" w:fill="FFFFFF"/>
+          </w:tcPr>
           <w:p>
             <w:pPr>
               <w:spacing w:after="0" w:line="240" w:lineRule="auto"/>
@@ -1122,54 +906,519 @@
                 <w:lang w:val="es-419" w:eastAsia="es-NI"/>
               </w:rPr>
             </w:pPr>
-          </w:p>
-          <w:p>
-            <w:pPr>
-              <w:spacing w:after="0" w:line="240" w:lineRule="auto"/>
-              <w:rPr>
-                <w:rFonts w:ascii="Arial" w:eastAsia="Times New Roman" w:hAnsi="Arial" w:cs="Arial"/>
-                <w:b/>
-                <w:bCs/>
+            <w:r>
+              <w:rPr>
+                <w:rFonts w:ascii="Arial" w:eastAsia="Times New Roman" w:hAnsi="Arial" w:cs="Arial"/>
+                <w:b/>
+                <w:bCs/>
+                <w:sz w:val="24"/>
                 <w:szCs w:val="24"/>
                 <w:lang w:val="es-419" w:eastAsia="es-NI"/>
               </w:rPr>
-            </w:pPr>
-          </w:p>
-          <w:p>
-            <w:pPr>
-              <w:spacing w:after="0" w:line="240" w:lineRule="auto"/>
-              <w:rPr>
-                <w:rFonts w:ascii="Arial" w:eastAsia="Times New Roman" w:hAnsi="Arial" w:cs="Arial"/>
-                <w:b/>
-                <w:bCs/>
+              <w:t>{tiempoTotal2}</w:t>
+            </w:r>
+          </w:p>
+          <w:p>
+            <w:pPr>
+              <w:spacing w:after="0" w:line="240" w:lineRule="auto"/>
+              <w:rPr>
+                <w:rFonts w:ascii="Arial" w:eastAsia="Times New Roman" w:hAnsi="Arial" w:cs="Arial"/>
+                <w:b/>
+                <w:bCs/>
+                <w:sz w:val="24"/>
                 <w:szCs w:val="24"/>
                 <w:lang w:val="es-419" w:eastAsia="es-NI"/>
               </w:rPr>
             </w:pPr>
           </w:p>
-          <w:p>
-            <w:pPr>
-              <w:spacing w:after="0" w:line="240" w:lineRule="auto"/>
-              <w:rPr>
-                <w:rFonts w:ascii="Arial" w:eastAsia="Times New Roman" w:hAnsi="Arial" w:cs="Arial"/>
-                <w:b/>
-                <w:bCs/>
+        </w:tc>
+      </w:tr>
+      <w:tr>
+        <w:trPr>
+          <w:trHeight w:val="852"/>
+        </w:trPr>
+        <w:tc>
+          <w:tcPr>
+            <w:tcW w:w="1634" w:type="dxa"/>
+            <w:tcBorders>
+              <w:top w:val="single" w:sz="4" w:space="0" w:color="000000"/>
+              <w:left w:val="single" w:sz="4" w:space="0" w:color="000000"/>
+              <w:bottom w:val="single" w:sz="4" w:space="0" w:color="000000"/>
+              <w:right w:val="single" w:sz="4" w:space="0" w:color="000000"/>
+            </w:tcBorders>
+            <w:shd w:val="clear" w:color="000000" w:fill="FFFFFF"/>
+          </w:tcPr>
+          <w:p>
+            <w:pPr>
+              <w:spacing w:after="0" w:line="240" w:lineRule="auto"/>
+              <w:rPr>
+                <w:rFonts w:ascii="Arial" w:eastAsia="Times New Roman" w:hAnsi="Arial" w:cs="Arial"/>
+                <w:b/>
+                <w:bCs/>
+                <w:sz w:val="24"/>
+                <w:szCs w:val="24"/>
+                <w:lang w:eastAsia="es-NI"/>
+              </w:rPr>
+            </w:pPr>
+            <w:r>
+              <w:rPr>
+                <w:rFonts w:ascii="Arial" w:eastAsia="Times New Roman" w:hAnsi="Arial" w:cs="Arial"/>
+                <w:b/>
+                <w:bCs/>
+                <w:sz w:val="24"/>
+                <w:szCs w:val="24"/>
+                <w:lang w:eastAsia="es-NI"/>
+              </w:rPr>
+              <w:t>{fecha3}</w:t>
+            </w:r>
+          </w:p>
+          <w:p>
+            <w:pPr>
+              <w:spacing w:after="0" w:line="240" w:lineRule="auto"/>
+              <w:rPr>
+                <w:rFonts w:ascii="Arial" w:eastAsia="Times New Roman" w:hAnsi="Arial" w:cs="Arial"/>
+                <w:b/>
+                <w:bCs/>
+                <w:sz w:val="24"/>
+                <w:szCs w:val="24"/>
+                <w:lang w:eastAsia="es-NI"/>
+              </w:rPr>
+            </w:pPr>
+          </w:p>
+        </w:tc>
+        <w:tc>
+          <w:tcPr>
+            <w:tcW w:w="4759" w:type="dxa"/>
+            <w:gridSpan w:val="2"/>
+            <w:tcBorders>
+              <w:top w:val="single" w:sz="4" w:space="0" w:color="000000"/>
+              <w:bottom w:val="single" w:sz="4" w:space="0" w:color="000000"/>
+              <w:right w:val="single" w:sz="4" w:space="0" w:color="000000"/>
+            </w:tcBorders>
+            <w:shd w:val="clear" w:color="000000" w:fill="FFFFFF"/>
+          </w:tcPr>
+          <w:p>
+            <w:pPr>
+              <w:spacing w:after="0" w:line="240" w:lineRule="auto"/>
+              <w:rPr>
+                <w:rFonts w:ascii="Arial" w:eastAsia="Times New Roman" w:hAnsi="Arial" w:cs="Arial"/>
+                <w:b/>
+                <w:bCs/>
+                <w:i/>
+                <w:sz w:val="24"/>
+                <w:szCs w:val="24"/>
+                <w:lang w:eastAsia="es-NI"/>
+              </w:rPr>
+            </w:pPr>
+            <w:r>
+              <w:rPr>
+                <w:rFonts w:ascii="Arial" w:eastAsia="Times New Roman" w:hAnsi="Arial" w:cs="Arial"/>
+                <w:b/>
+                <w:bCs/>
+                <w:i/>
+                <w:sz w:val="24"/>
+                <w:szCs w:val="24"/>
+                <w:lang w:eastAsia="es-NI"/>
+              </w:rPr>
+              <w:t>{motivo3}</w:t>
+            </w:r>
+          </w:p>
+          <w:p>
+            <w:pPr>
+              <w:spacing w:after="0" w:line="240" w:lineRule="auto"/>
+              <w:rPr>
+                <w:rFonts w:ascii="Arial" w:eastAsia="Times New Roman" w:hAnsi="Arial" w:cs="Arial"/>
+                <w:b/>
+                <w:bCs/>
+                <w:i/>
+                <w:sz w:val="24"/>
+                <w:szCs w:val="24"/>
+                <w:lang w:eastAsia="es-NI"/>
+              </w:rPr>
+            </w:pPr>
+          </w:p>
+        </w:tc>
+        <w:tc>
+          <w:tcPr>
+            <w:tcW w:w="1391" w:type="dxa"/>
+            <w:gridSpan w:val="2"/>
+            <w:tcBorders>
+              <w:top w:val="single" w:sz="4" w:space="0" w:color="000000"/>
+              <w:bottom w:val="single" w:sz="4" w:space="0" w:color="000000"/>
+              <w:right w:val="single" w:sz="4" w:space="0" w:color="000000"/>
+            </w:tcBorders>
+            <w:shd w:val="clear" w:color="000000" w:fill="FFFFFF"/>
+          </w:tcPr>
+          <w:p>
+            <w:pPr>
+              <w:spacing w:after="0" w:line="240" w:lineRule="auto"/>
+              <w:rPr>
+                <w:rFonts w:ascii="Arial" w:eastAsia="Times New Roman" w:hAnsi="Arial" w:cs="Arial"/>
+                <w:b/>
+                <w:bCs/>
+                <w:sz w:val="24"/>
+                <w:szCs w:val="24"/>
+                <w:lang w:eastAsia="es-NI"/>
+              </w:rPr>
+            </w:pPr>
+            <w:r>
+              <w:rPr>
+                <w:rFonts w:ascii="Arial" w:eastAsia="Times New Roman" w:hAnsi="Arial" w:cs="Arial"/>
+                <w:b/>
+                <w:bCs/>
+                <w:sz w:val="24"/>
+                <w:szCs w:val="24"/>
+                <w:lang w:eastAsia="es-NI"/>
+              </w:rPr>
+              <w:t>{inicio3}</w:t>
+            </w:r>
+          </w:p>
+          <w:p>
+            <w:pPr>
+              <w:spacing w:after="0" w:line="240" w:lineRule="auto"/>
+              <w:rPr>
+                <w:rFonts w:ascii="Arial" w:eastAsia="Times New Roman" w:hAnsi="Arial" w:cs="Arial"/>
+                <w:b/>
+                <w:bCs/>
+                <w:sz w:val="24"/>
+                <w:szCs w:val="24"/>
+                <w:lang w:eastAsia="es-NI"/>
+              </w:rPr>
+            </w:pPr>
+          </w:p>
+        </w:tc>
+        <w:tc>
+          <w:tcPr>
+            <w:tcW w:w="1559" w:type="dxa"/>
+            <w:tcBorders>
+              <w:top w:val="single" w:sz="4" w:space="0" w:color="000000"/>
+              <w:bottom w:val="single" w:sz="4" w:space="0" w:color="000000"/>
+              <w:right w:val="single" w:sz="4" w:space="0" w:color="000000"/>
+            </w:tcBorders>
+            <w:shd w:val="clear" w:color="000000" w:fill="FFFFFF"/>
+          </w:tcPr>
+          <w:p>
+            <w:pPr>
+              <w:spacing w:after="0" w:line="240" w:lineRule="auto"/>
+              <w:rPr>
+                <w:rFonts w:ascii="Arial" w:eastAsia="Times New Roman" w:hAnsi="Arial" w:cs="Arial"/>
+                <w:b/>
+                <w:bCs/>
+                <w:sz w:val="24"/>
+                <w:szCs w:val="24"/>
+                <w:lang w:eastAsia="es-NI"/>
+              </w:rPr>
+            </w:pPr>
+            <w:r>
+              <w:rPr>
+                <w:rFonts w:ascii="Arial" w:eastAsia="Times New Roman" w:hAnsi="Arial" w:cs="Arial"/>
+                <w:b/>
+                <w:bCs/>
+                <w:sz w:val="24"/>
+                <w:szCs w:val="24"/>
+                <w:lang w:eastAsia="es-NI"/>
+              </w:rPr>
+              <w:t>{finalizacion3}</w:t>
+            </w:r>
+          </w:p>
+          <w:p>
+            <w:pPr>
+              <w:spacing w:after="0" w:line="240" w:lineRule="auto"/>
+              <w:rPr>
+                <w:rFonts w:ascii="Arial" w:eastAsia="Times New Roman" w:hAnsi="Arial" w:cs="Arial"/>
+                <w:b/>
+                <w:bCs/>
+                <w:sz w:val="24"/>
+                <w:szCs w:val="24"/>
+                <w:lang w:eastAsia="es-NI"/>
+              </w:rPr>
+            </w:pPr>
+          </w:p>
+        </w:tc>
+        <w:tc>
+          <w:tcPr>
+            <w:tcW w:w="1341" w:type="dxa"/>
+            <w:tcBorders>
+              <w:top w:val="single" w:sz="4" w:space="0" w:color="000000"/>
+              <w:bottom w:val="single" w:sz="4" w:space="0" w:color="000000"/>
+              <w:right w:val="single" w:sz="4" w:space="0" w:color="000000"/>
+            </w:tcBorders>
+            <w:shd w:val="clear" w:color="000000" w:fill="FFFFFF"/>
+          </w:tcPr>
+          <w:p>
+            <w:pPr>
+              <w:spacing w:after="0" w:line="240" w:lineRule="auto"/>
+              <w:rPr>
+                <w:rFonts w:ascii="Arial" w:eastAsia="Times New Roman" w:hAnsi="Arial" w:cs="Arial"/>
+                <w:b/>
+                <w:bCs/>
+                <w:sz w:val="24"/>
                 <w:szCs w:val="24"/>
                 <w:lang w:val="es-419" w:eastAsia="es-NI"/>
               </w:rPr>
             </w:pPr>
-          </w:p>
-          <w:p>
-            <w:pPr>
-              <w:spacing w:after="0" w:line="240" w:lineRule="auto"/>
-              <w:rPr>
-                <w:rFonts w:ascii="Arial" w:eastAsia="Times New Roman" w:hAnsi="Arial" w:cs="Arial"/>
-                <w:b/>
-                <w:bCs/>
+            <w:r>
+              <w:rPr>
+                <w:rFonts w:ascii="Arial" w:eastAsia="Times New Roman" w:hAnsi="Arial" w:cs="Arial"/>
+                <w:b/>
+                <w:bCs/>
+                <w:sz w:val="24"/>
                 <w:szCs w:val="24"/>
                 <w:lang w:val="es-419" w:eastAsia="es-NI"/>
               </w:rPr>
-            </w:pPr>
+              <w:t>{tiempoTotal3}</w:t>
+            </w:r>
+          </w:p>
+          <w:p>
+            <w:pPr>
+              <w:spacing w:after="0" w:line="240" w:lineRule="auto"/>
+              <w:rPr>
+                <w:rFonts w:ascii="Arial" w:eastAsia="Times New Roman" w:hAnsi="Arial" w:cs="Arial"/>
+                <w:b/>
+                <w:bCs/>
+                <w:sz w:val="24"/>
+                <w:szCs w:val="24"/>
+                <w:lang w:val="es-419" w:eastAsia="es-NI"/>
+              </w:rPr>
+            </w:pPr>
+          </w:p>
+        </w:tc>
+      </w:tr>
+      <w:tr>
+        <w:trPr>
+          <w:trHeight w:val="834"/>
+        </w:trPr>
+        <w:tc>
+          <w:tcPr>
+            <w:tcW w:w="1634" w:type="dxa"/>
+            <w:tcBorders>
+              <w:top w:val="single" w:sz="4" w:space="0" w:color="000000"/>
+              <w:left w:val="single" w:sz="4" w:space="0" w:color="000000"/>
+              <w:bottom w:val="single" w:sz="4" w:space="0" w:color="000000"/>
+              <w:right w:val="single" w:sz="4" w:space="0" w:color="000000"/>
+            </w:tcBorders>
+            <w:shd w:val="clear" w:color="000000" w:fill="FFFFFF"/>
+          </w:tcPr>
+          <w:p>
+            <w:pPr>
+              <w:spacing w:after="0" w:line="240" w:lineRule="auto"/>
+              <w:rPr>
+                <w:rFonts w:ascii="Arial" w:eastAsia="Times New Roman" w:hAnsi="Arial" w:cs="Arial"/>
+                <w:b/>
+                <w:bCs/>
+                <w:sz w:val="24"/>
+                <w:szCs w:val="24"/>
+                <w:lang w:eastAsia="es-NI"/>
+              </w:rPr>
+            </w:pPr>
+            <w:r>
+              <w:rPr>
+                <w:rFonts w:ascii="Arial" w:eastAsia="Times New Roman" w:hAnsi="Arial" w:cs="Arial"/>
+                <w:b/>
+                <w:bCs/>
+                <w:sz w:val="24"/>
+                <w:szCs w:val="24"/>
+                <w:lang w:eastAsia="es-NI"/>
+              </w:rPr>
+              <w:t>{fecha4}</w:t>
+            </w:r>
+          </w:p>
+          <w:p>
+            <w:pPr>
+              <w:spacing w:after="0" w:line="240" w:lineRule="auto"/>
+              <w:rPr>
+                <w:rFonts w:ascii="Arial" w:eastAsia="Times New Roman" w:hAnsi="Arial" w:cs="Arial"/>
+                <w:b/>
+                <w:bCs/>
+                <w:sz w:val="24"/>
+                <w:szCs w:val="24"/>
+                <w:lang w:eastAsia="es-NI"/>
+              </w:rPr>
+            </w:pPr>
+          </w:p>
+        </w:tc>
+        <w:tc>
+          <w:tcPr>
+            <w:tcW w:w="4759" w:type="dxa"/>
+            <w:gridSpan w:val="2"/>
+            <w:tcBorders>
+              <w:top w:val="single" w:sz="4" w:space="0" w:color="000000"/>
+              <w:bottom w:val="single" w:sz="4" w:space="0" w:color="000000"/>
+              <w:right w:val="single" w:sz="4" w:space="0" w:color="000000"/>
+            </w:tcBorders>
+            <w:shd w:val="clear" w:color="000000" w:fill="FFFFFF"/>
+          </w:tcPr>
+          <w:p>
+            <w:pPr>
+              <w:spacing w:after="0" w:line="240" w:lineRule="auto"/>
+              <w:rPr>
+                <w:rFonts w:ascii="Arial" w:eastAsia="Times New Roman" w:hAnsi="Arial" w:cs="Arial"/>
+                <w:b/>
+                <w:bCs/>
+                <w:i/>
+                <w:sz w:val="24"/>
+                <w:szCs w:val="24"/>
+                <w:lang w:eastAsia="es-NI"/>
+              </w:rPr>
+            </w:pPr>
+            <w:r>
+              <w:rPr>
+                <w:rFonts w:ascii="Arial" w:eastAsia="Times New Roman" w:hAnsi="Arial" w:cs="Arial"/>
+                <w:b/>
+                <w:bCs/>
+                <w:i/>
+                <w:sz w:val="24"/>
+                <w:szCs w:val="24"/>
+                <w:lang w:eastAsia="es-NI"/>
+              </w:rPr>
+              <w:t>{motivo4}</w:t>
+            </w:r>
+          </w:p>
+          <w:p>
+            <w:pPr>
+              <w:spacing w:after="0" w:line="240" w:lineRule="auto"/>
+              <w:rPr>
+                <w:rFonts w:ascii="Arial" w:eastAsia="Times New Roman" w:hAnsi="Arial" w:cs="Arial"/>
+                <w:b/>
+                <w:bCs/>
+                <w:i/>
+                <w:sz w:val="24"/>
+                <w:szCs w:val="24"/>
+                <w:lang w:eastAsia="es-NI"/>
+              </w:rPr>
+            </w:pPr>
+          </w:p>
+        </w:tc>
+        <w:tc>
+          <w:tcPr>
+            <w:tcW w:w="1391" w:type="dxa"/>
+            <w:gridSpan w:val="2"/>
+            <w:tcBorders>
+              <w:top w:val="single" w:sz="4" w:space="0" w:color="000000"/>
+              <w:bottom w:val="single" w:sz="4" w:space="0" w:color="000000"/>
+              <w:right w:val="single" w:sz="4" w:space="0" w:color="000000"/>
+            </w:tcBorders>
+            <w:shd w:val="clear" w:color="000000" w:fill="FFFFFF"/>
+          </w:tcPr>
+          <w:p>
+            <w:pPr>
+              <w:spacing w:after="0" w:line="240" w:lineRule="auto"/>
+              <w:rPr>
+                <w:rFonts w:ascii="Arial" w:eastAsia="Times New Roman" w:hAnsi="Arial" w:cs="Arial"/>
+                <w:b/>
+                <w:bCs/>
+                <w:sz w:val="24"/>
+                <w:szCs w:val="24"/>
+                <w:lang w:eastAsia="es-NI"/>
+              </w:rPr>
+            </w:pPr>
+            <w:r>
+              <w:rPr>
+                <w:rFonts w:ascii="Arial" w:eastAsia="Times New Roman" w:hAnsi="Arial" w:cs="Arial"/>
+                <w:b/>
+                <w:bCs/>
+                <w:sz w:val="24"/>
+                <w:szCs w:val="24"/>
+                <w:lang w:eastAsia="es-NI"/>
+              </w:rPr>
+              <w:t>{inicio4}</w:t>
+            </w:r>
+          </w:p>
+          <w:p>
+            <w:pPr>
+              <w:spacing w:after="0" w:line="240" w:lineRule="auto"/>
+              <w:rPr>
+                <w:rFonts w:ascii="Arial" w:eastAsia="Times New Roman" w:hAnsi="Arial" w:cs="Arial"/>
+                <w:b/>
+                <w:bCs/>
+                <w:sz w:val="24"/>
+                <w:szCs w:val="24"/>
+                <w:lang w:eastAsia="es-NI"/>
+              </w:rPr>
+            </w:pPr>
+          </w:p>
+        </w:tc>
+        <w:tc>
+          <w:tcPr>
+            <w:tcW w:w="1559" w:type="dxa"/>
+            <w:tcBorders>
+              <w:top w:val="single" w:sz="4" w:space="0" w:color="000000"/>
+              <w:bottom w:val="single" w:sz="4" w:space="0" w:color="000000"/>
+              <w:right w:val="single" w:sz="4" w:space="0" w:color="000000"/>
+            </w:tcBorders>
+            <w:shd w:val="clear" w:color="000000" w:fill="FFFFFF"/>
+          </w:tcPr>
+          <w:p>
+            <w:pPr>
+              <w:spacing w:after="0" w:line="240" w:lineRule="auto"/>
+              <w:rPr>
+                <w:rFonts w:ascii="Arial" w:eastAsia="Times New Roman" w:hAnsi="Arial" w:cs="Arial"/>
+                <w:b/>
+                <w:bCs/>
+                <w:sz w:val="24"/>
+                <w:szCs w:val="24"/>
+                <w:lang w:eastAsia="es-NI"/>
+              </w:rPr>
+            </w:pPr>
+            <w:r>
+              <w:rPr>
+                <w:rFonts w:ascii="Arial" w:eastAsia="Times New Roman" w:hAnsi="Arial" w:cs="Arial"/>
+                <w:b/>
+                <w:bCs/>
+                <w:sz w:val="24"/>
+                <w:szCs w:val="24"/>
+                <w:lang w:eastAsia="es-NI"/>
+              </w:rPr>
+              <w:t>{finalizacion4}</w:t>
+            </w:r>
+          </w:p>
+          <w:p>
+            <w:pPr>
+              <w:spacing w:after="0" w:line="240" w:lineRule="auto"/>
+              <w:rPr>
+                <w:rFonts w:ascii="Arial" w:eastAsia="Times New Roman" w:hAnsi="Arial" w:cs="Arial"/>
+                <w:b/>
+                <w:bCs/>
+                <w:sz w:val="24"/>
+                <w:szCs w:val="24"/>
+                <w:lang w:eastAsia="es-NI"/>
+              </w:rPr>
+            </w:pPr>
+          </w:p>
+        </w:tc>
+        <w:tc>
+          <w:tcPr>
+            <w:tcW w:w="1341" w:type="dxa"/>
+            <w:tcBorders>
+              <w:top w:val="single" w:sz="4" w:space="0" w:color="000000"/>
+              <w:bottom w:val="single" w:sz="4" w:space="0" w:color="000000"/>
+              <w:right w:val="single" w:sz="4" w:space="0" w:color="000000"/>
+            </w:tcBorders>
+            <w:shd w:val="clear" w:color="000000" w:fill="FFFFFF"/>
+          </w:tcPr>
+          <w:p>
+            <w:pPr>
+              <w:spacing w:after="0" w:line="240" w:lineRule="auto"/>
+              <w:rPr>
+                <w:rFonts w:ascii="Arial" w:eastAsia="Times New Roman" w:hAnsi="Arial" w:cs="Arial"/>
+                <w:b/>
+                <w:bCs/>
+                <w:sz w:val="24"/>
+                <w:szCs w:val="24"/>
+                <w:lang w:val="es-419" w:eastAsia="es-NI"/>
+              </w:rPr>
+            </w:pPr>
+            <w:r>
+              <w:rPr>
+                <w:rFonts w:ascii="Arial" w:eastAsia="Times New Roman" w:hAnsi="Arial" w:cs="Arial"/>
+                <w:b/>
+                <w:bCs/>
+                <w:sz w:val="24"/>
+                <w:szCs w:val="24"/>
+                <w:lang w:val="es-419" w:eastAsia="es-NI"/>
+              </w:rPr>
+              <w:t>{tiempoTotal4}</w:t>
+            </w:r>
           </w:p>
           <w:p>
             <w:pPr>
@@ -1337,9 +1586,20 @@
                 <w:bCs/>
                 <w:sz w:val="20"/>
                 <w:szCs w:val="24"/>
+                <w:lang w:eastAsia="es-NI"/>
+              </w:rPr>
+            </w:pPr>
+            <w:r>
+              <w:rPr>
+                <w:rFonts w:ascii="Arial" w:eastAsia="Times New Roman" w:hAnsi="Arial" w:cs="Arial"/>
+                <w:b/>
+                <w:bCs/>
+                <w:sz w:val="20"/>
+                <w:szCs w:val="24"/>
                 <w:lang w:val="es-419" w:eastAsia="es-NI"/>
               </w:rPr>
-            </w:pPr>
+              <w:t>Horas totalizadas general</w:t>
+            </w:r>
             <w:r>
               <w:rPr>
                 <w:rFonts w:ascii="Arial" w:eastAsia="Times New Roman" w:hAnsi="Arial" w:cs="Arial"/>
@@ -1349,8 +1609,57 @@
                 <w:szCs w:val="24"/>
                 <w:lang w:val="es-419" w:eastAsia="es-NI"/>
               </w:rPr>
-              <w:t>Horas totalizadas general</w:t>
-            </w:r>
+              <w:t xml:space="preserve">: </w:t>
+            </w:r>
+            <w:r>
+              <w:rPr>
+                <w:rFonts w:ascii="Arial" w:eastAsia="Times New Roman" w:hAnsi="Arial" w:cs="Arial"/>
+                <w:b/>
+                <w:bCs/>
+                <w:sz w:val="20"/>
+                <w:szCs w:val="24"/>
+                <w:lang w:eastAsia="es-NI"/>
+              </w:rPr>
+              <w:t>{</w:t>
+            </w:r>
+            <w:proofErr w:type="spellStart"/>
+            <w:r>
+              <w:rPr>
+                <w:rFonts w:ascii="Arial" w:eastAsia="Times New Roman" w:hAnsi="Arial" w:cs="Arial"/>
+                <w:b/>
+                <w:bCs/>
+                <w:sz w:val="20"/>
+                <w:szCs w:val="24"/>
+                <w:lang w:eastAsia="es-NI"/>
+              </w:rPr>
+              <w:t>totalHoras</w:t>
+            </w:r>
+            <w:proofErr w:type="spellEnd"/>
+            <w:r>
+              <w:rPr>
+                <w:rFonts w:ascii="Arial" w:eastAsia="Times New Roman" w:hAnsi="Arial" w:cs="Arial"/>
+                <w:b/>
+                <w:bCs/>
+                <w:sz w:val="20"/>
+                <w:szCs w:val="24"/>
+                <w:lang w:eastAsia="es-NI"/>
+              </w:rPr>
+              <w:t>}</w:t>
+            </w:r>
+          </w:p>
+          <w:p>
+            <w:pPr>
+              <w:spacing w:after="0" w:line="240" w:lineRule="auto"/>
+              <w:jc w:val="center"/>
+              <w:rPr>
+                <w:rFonts w:ascii="Arial" w:eastAsia="Times New Roman" w:hAnsi="Arial" w:cs="Arial"/>
+                <w:b/>
+                <w:bCs/>
+                <w:sz w:val="20"/>
+                <w:szCs w:val="24"/>
+                <w:lang w:val="es-419" w:eastAsia="es-NI"/>
+              </w:rPr>
+            </w:pPr>
           </w:p>
           <w:p>
             <w:pPr>
@@ -1496,21 +1805,6 @@
         </w:rPr>
       </w:pPr>
     </w:p>
-    <w:p>
-      <w:pPr>
-        <w:rPr>
-          <w:lang w:val="en-US"/>
-        </w:rPr>
-      </w:pPr>
-    </w:p>
-    <w:p>
-      <w:pPr>
-        <w:rPr>
-          <w:lang w:val="en-US"/>
-        </w:rPr>
-      </w:pPr>
-    </w:p>
-    <w:p/>
     <w:sectPr>
       <w:pgSz w:w="12240" w:h="15840"/>
       <w:pgMar w:top="1418" w:right="1701" w:bottom="1418" w:left="1701" w:header="0" w:footer="0" w:gutter="0"/>

</xml_diff>